<commit_message>
Changed how debugging works to add everything into a log.txt file
</commit_message>
<xml_diff>
--- a/Submittal Automation/BLANK_MISC/Telecommunications Contractor.docx
+++ b/Submittal Automation/BLANK_MISC/Telecommunications Contractor.docx
@@ -80,15 +80,6 @@
           <w:u w:val="single"/>
         </w:rPr>
       </w:pPr>
-      <w:r>
-        <w:rPr>
-          <w:b/>
-          <w:bCs/>
-          <w:sz w:val="24"/>
-          <w:u w:val="single"/>
-        </w:rPr>
-        <w:t xml:space="preserve">NUM </w:t>
-      </w:r>
       <w:bookmarkStart w:id="0" w:name="_GoBack"/>
       <w:bookmarkEnd w:id="0"/>
       <w:r>

</xml_diff>

<commit_message>
Submittal Automation: Made general READability changes, added ToC into main and MISC specref into it
</commit_message>
<xml_diff>
--- a/Submittal Automation/BLANK_MISC/Telecommunications Contractor.docx
+++ b/Submittal Automation/BLANK_MISC/Telecommunications Contractor.docx
@@ -80,8 +80,6 @@
           <w:u w:val="single"/>
         </w:rPr>
       </w:pPr>
-      <w:bookmarkStart w:id="0" w:name="_GoBack"/>
-      <w:bookmarkEnd w:id="0"/>
       <w:r>
         <w:rPr>
           <w:b/>
@@ -100,11 +98,20 @@
         <w:t xml:space="preserve">Date:  </w:t>
       </w:r>
       <w:r>
+        <w:t>`</w:t>
+      </w:r>
+      <w:r>
         <w:rPr>
           <w:u w:val="single"/>
         </w:rPr>
         <w:t>DATE</w:t>
       </w:r>
+      <w:r>
+        <w:rPr>
+          <w:u w:val="single"/>
+        </w:rPr>
+        <w:t>~</w:t>
+      </w:r>
     </w:p>
     <w:p>
       <w:pPr>
@@ -132,8 +139,16 @@
         <w:t xml:space="preserve"> </w:t>
       </w:r>
       <w:r>
+        <w:t>`</w:t>
+      </w:r>
+      <w:r>
         <w:t>SHORT</w:t>
       </w:r>
+      <w:r>
+        <w:t>~</w:t>
+      </w:r>
+      <w:bookmarkStart w:id="0" w:name="_GoBack"/>
+      <w:bookmarkEnd w:id="0"/>
     </w:p>
     <w:p>
       <w:pPr>

</xml_diff>